<commit_message>
updated yml works well
</commit_message>
<xml_diff>
--- a/Ziber-24-25-E2-Web_Docker.docx
+++ b/Ziber-24-25-E2-Web_Docker.docx
@@ -4,6 +4,7 @@
   <w:body>
     <w:p>
       <w:pPr>
+        <w:ind w:left="708" w:hanging="708"/>
         <w:jc w:val="center"/>
         <w:rPr>
           <w:rFonts w:ascii="Arial" w:hAnsi="Arial" w:cs="Arial"/>
@@ -13,6 +14,8 @@
           <w:u w:val="single"/>
         </w:rPr>
       </w:pPr>
+      <w:bookmarkStart w:id="0" w:name="_GoBack"/>
+      <w:bookmarkEnd w:id="0"/>
       <w:r>
         <w:rPr>
           <w:rFonts w:ascii="Arial" w:hAnsi="Arial" w:cs="Arial"/>
@@ -944,7 +947,16 @@
           <w:sz w:val="24"/>
           <w:szCs w:val="24"/>
         </w:rPr>
-        <w:t>basea.</w:t>
+        <w:t>basea</w:t>
+      </w:r>
+      <w:proofErr w:type="spellEnd"/>
+      <w:r>
+        <w:rPr>
+          <w:rFonts w:ascii="Arial" w:hAnsi="Arial" w:cs="Arial"/>
+          <w:sz w:val="24"/>
+          <w:szCs w:val="24"/>
+        </w:rPr>
+        <w:t>.</w:t>
       </w:r>
     </w:p>
     <w:p>
@@ -960,6 +972,7 @@
           <w:szCs w:val="24"/>
         </w:rPr>
       </w:pPr>
+      <w:proofErr w:type="spellStart"/>
       <w:r>
         <w:rPr>
           <w:rFonts w:ascii="Arial" w:hAnsi="Arial" w:cs="Arial"/>
@@ -1101,10 +1114,26 @@
           <w:sz w:val="24"/>
           <w:szCs w:val="24"/>
         </w:rPr>
-        <w:t xml:space="preserve"> jarri.</w:t>
-      </w:r>
-      <w:bookmarkStart w:id="0" w:name="_GoBack"/>
-      <w:bookmarkEnd w:id="0"/>
+        <w:t xml:space="preserve"> </w:t>
+      </w:r>
+      <w:proofErr w:type="spellStart"/>
+      <w:r>
+        <w:rPr>
+          <w:rFonts w:ascii="Arial" w:hAnsi="Arial" w:cs="Arial"/>
+          <w:sz w:val="24"/>
+          <w:szCs w:val="24"/>
+        </w:rPr>
+        <w:t>jarri</w:t>
+      </w:r>
+      <w:proofErr w:type="spellEnd"/>
+      <w:r>
+        <w:rPr>
+          <w:rFonts w:ascii="Arial" w:hAnsi="Arial" w:cs="Arial"/>
+          <w:sz w:val="24"/>
+          <w:szCs w:val="24"/>
+        </w:rPr>
+        <w:t>.</w:t>
+      </w:r>
     </w:p>
     <w:p>
       <w:pPr>

</xml_diff>